<commit_message>
Add fixes for list render
</commit_message>
<xml_diff>
--- a/demo/example.docx
+++ b/demo/example.docx
@@ -100,7 +100,7 @@
               <w:bottom w:val="single" w:sz="4" w:space="0" w:color="000000" tmln="10, 20, 20, 0, 0"/>
               <w:right w:val="single" w:sz="2" w:space="0" w:color="000000" tmln="5, 20, 20, 0, 0"/>
             </w:tcBorders>
-            <w:tmTcPr id="1713246107" protected="0"/>
+            <w:tmTcPr id="1713249936" protected="0"/>
           </w:tcPr>
           <w:p>
             <w:pPr>
@@ -131,7 +131,7 @@
               <w:bottom w:val="single" w:sz="4" w:space="0" w:color="000000" tmln="10, 20, 20, 0, 0"/>
               <w:right w:val="single" w:sz="2" w:space="0" w:color="000000" tmln="5, 20, 20, 0, 0"/>
             </w:tcBorders>
-            <w:tmTcPr id="1713246107" protected="0"/>
+            <w:tmTcPr id="1713249936" protected="0"/>
           </w:tcPr>
           <w:p>
             <w:pPr>
@@ -162,7 +162,7 @@
               <w:bottom w:val="single" w:sz="4" w:space="0" w:color="000000" tmln="10, 20, 20, 0, 0"/>
               <w:right w:val="single" w:sz="2" w:space="0" w:color="000000" tmln="5, 20, 20, 0, 0"/>
             </w:tcBorders>
-            <w:tmTcPr id="1713246107" protected="0"/>
+            <w:tmTcPr id="1713249936" protected="0"/>
           </w:tcPr>
           <w:p>
             <w:pPr>
@@ -193,7 +193,7 @@
               <w:bottom w:val="single" w:sz="4" w:space="0" w:color="000000" tmln="10, 20, 20, 0, 0"/>
               <w:right w:val="single" w:sz="2" w:space="0" w:color="000000" tmln="5, 20, 20, 0, 0"/>
             </w:tcBorders>
-            <w:tmTcPr id="1713246107" protected="0"/>
+            <w:tmTcPr id="1713249936" protected="0"/>
           </w:tcPr>
           <w:p>
             <w:pPr>
@@ -231,7 +231,7 @@
               <w:bottom w:val="single" w:sz="4" w:space="0" w:color="000000" tmln="10, 20, 20, 0, 0"/>
               <w:right w:val="single" w:sz="2" w:space="0" w:color="000000" tmln="5, 20, 20, 0, 0"/>
             </w:tcBorders>
-            <w:tmTcPr id="1713246107" protected="0"/>
+            <w:tmTcPr id="1713249936" protected="0"/>
           </w:tcPr>
           <w:p>
             <w:pPr>
@@ -264,7 +264,7 @@
               <w:bottom w:val="single" w:sz="4" w:space="0" w:color="000000" tmln="10, 20, 20, 0, 0"/>
               <w:right w:val="single" w:sz="2" w:space="0" w:color="000000" tmln="5, 20, 20, 0, 0"/>
             </w:tcBorders>
-            <w:tmTcPr id="1713246107" protected="0"/>
+            <w:tmTcPr id="1713249936" protected="0"/>
           </w:tcPr>
           <w:p>
             <w:pPr>
@@ -297,7 +297,7 @@
               <w:bottom w:val="single" w:sz="4" w:space="0" w:color="000000" tmln="10, 20, 20, 0, 0"/>
               <w:right w:val="single" w:sz="2" w:space="0" w:color="000000" tmln="5, 20, 20, 0, 0"/>
             </w:tcBorders>
-            <w:tmTcPr id="1713246107" protected="0"/>
+            <w:tmTcPr id="1713249936" protected="0"/>
           </w:tcPr>
           <w:p>
             <w:pPr>
@@ -330,7 +330,7 @@
               <w:bottom w:val="single" w:sz="4" w:space="0" w:color="000000" tmln="10, 20, 20, 0, 0"/>
               <w:right w:val="single" w:sz="2" w:space="0" w:color="000000" tmln="5, 20, 20, 0, 0"/>
             </w:tcBorders>
-            <w:tmTcPr id="1713246107" protected="0"/>
+            <w:tmTcPr id="1713249936" protected="0"/>
           </w:tcPr>
           <w:p>
             <w:pPr>
@@ -341,6 +341,304 @@
                 <w:rFonts w:eastAsia="Arial Unicode MS" w:cs="Arial Unicode MS"/>
               </w:rPr>
               <w:t>{{Items_Column4}}</w:t>
+            </w:r>
+            <w:r/>
+          </w:p>
+        </w:tc>
+      </w:tr>
+    </w:tbl>
+    <w:p>
+      <w:pPr>
+        <w:pStyle w:val="para2"/>
+        <w:ind w:left="648" w:hanging="648"/>
+        <w:widowControl w:val="0"/>
+      </w:pPr>
+      <w:r/>
+    </w:p>
+    <w:tbl>
+      <w:tblPr>
+        <w:tblStyle w:val="TableNormal"/>
+        <w:name w:val="Table2"/>
+        <w:tabOrder w:val="0"/>
+        <w:jc w:val="left"/>
+        <w:tblInd w:w="648" w:type="dxa"/>
+        <w:tblW w:w="8875" w:type="dxa"/>
+        <w:pPr>
+          <w:pStyle w:val="para2"/>
+          <w:ind w:left="648"/>
+          <w:widowControl w:val="0"/>
+        </w:pPr>
+        <w:tblLook w:val="0600" w:firstRow="0" w:lastRow="0" w:firstColumn="0" w:lastColumn="0" w:noHBand="1" w:noVBand="1"/>
+      </w:tblPr>
+      <w:tblGrid>
+        <w:gridCol w:w="2218"/>
+        <w:gridCol w:w="2219"/>
+        <w:gridCol w:w="2219"/>
+        <w:gridCol w:w="2219"/>
+      </w:tblGrid>
+      <w:tr>
+        <w:trPr>
+          <w:tblHeader/>
+          <w:cantSplit w:val="0"/>
+          <w:trHeight w:val="309" w:hRule="atLeast"/>
+        </w:trPr>
+        <w:tc>
+          <w:tcPr>
+            <w:tcW w:w="2218" w:type="dxa"/>
+            <w:shd w:val="solid" w:color="BDC0BF" tmshd="1677721856, 0, 12566717"/>
+            <w:tcMar>
+              <w:top w:w="80" w:type="dxa"/>
+              <w:left w:w="80" w:type="dxa"/>
+              <w:bottom w:w="80" w:type="dxa"/>
+              <w:right w:w="80" w:type="dxa"/>
+            </w:tcMar>
+            <w:tcBorders>
+              <w:top w:val="single" w:sz="2" w:space="0" w:color="000000" tmln="5, 20, 20, 0, 0"/>
+              <w:left w:val="single" w:sz="2" w:space="0" w:color="000000" tmln="5, 20, 20, 0, 0"/>
+              <w:bottom w:val="single" w:sz="4" w:space="0" w:color="000000" tmln="10, 20, 20, 0, 0"/>
+              <w:right w:val="single" w:sz="2" w:space="0" w:color="000000" tmln="5, 20, 20, 0, 0"/>
+            </w:tcBorders>
+            <w:tmTcPr id="1713249936" protected="0"/>
+          </w:tcPr>
+          <w:p>
+            <w:pPr>
+              <w:pStyle w:val="para3"/>
+            </w:pPr>
+            <w:r>
+              <w:rPr>
+                <w:rFonts w:eastAsia="Arial Unicode MS" w:cs="Arial Unicode MS"/>
+              </w:rPr>
+              <w:t>Колонка1</w:t>
+            </w:r>
+            <w:r/>
+          </w:p>
+        </w:tc>
+        <w:tc>
+          <w:tcPr>
+            <w:tcW w:w="2219" w:type="dxa"/>
+            <w:shd w:val="solid" w:color="BDC0BF" tmshd="1677721856, 0, 12566717"/>
+            <w:tcMar>
+              <w:top w:w="80" w:type="dxa"/>
+              <w:left w:w="80" w:type="dxa"/>
+              <w:bottom w:w="80" w:type="dxa"/>
+              <w:right w:w="80" w:type="dxa"/>
+            </w:tcMar>
+            <w:tcBorders>
+              <w:top w:val="single" w:sz="2" w:space="0" w:color="000000" tmln="5, 20, 20, 0, 0"/>
+              <w:left w:val="single" w:sz="2" w:space="0" w:color="000000" tmln="5, 20, 20, 0, 0"/>
+              <w:bottom w:val="single" w:sz="4" w:space="0" w:color="000000" tmln="10, 20, 20, 0, 0"/>
+              <w:right w:val="single" w:sz="2" w:space="0" w:color="000000" tmln="5, 20, 20, 0, 0"/>
+            </w:tcBorders>
+            <w:tmTcPr id="1713249936" protected="0"/>
+          </w:tcPr>
+          <w:p>
+            <w:pPr>
+              <w:pStyle w:val="para3"/>
+            </w:pPr>
+            <w:r>
+              <w:rPr>
+                <w:rFonts w:eastAsia="Arial Unicode MS" w:cs="Arial Unicode MS"/>
+              </w:rPr>
+              <w:t>Колонка2</w:t>
+            </w:r>
+            <w:r/>
+          </w:p>
+        </w:tc>
+        <w:tc>
+          <w:tcPr>
+            <w:tcW w:w="2219" w:type="dxa"/>
+            <w:shd w:val="solid" w:color="BDC0BF" tmshd="1677721856, 0, 12566717"/>
+            <w:tcMar>
+              <w:top w:w="80" w:type="dxa"/>
+              <w:left w:w="80" w:type="dxa"/>
+              <w:bottom w:w="80" w:type="dxa"/>
+              <w:right w:w="80" w:type="dxa"/>
+            </w:tcMar>
+            <w:tcBorders>
+              <w:top w:val="single" w:sz="2" w:space="0" w:color="000000" tmln="5, 20, 20, 0, 0"/>
+              <w:left w:val="single" w:sz="2" w:space="0" w:color="000000" tmln="5, 20, 20, 0, 0"/>
+              <w:bottom w:val="single" w:sz="4" w:space="0" w:color="000000" tmln="10, 20, 20, 0, 0"/>
+              <w:right w:val="single" w:sz="2" w:space="0" w:color="000000" tmln="5, 20, 20, 0, 0"/>
+            </w:tcBorders>
+            <w:tmTcPr id="1713249936" protected="0"/>
+          </w:tcPr>
+          <w:p>
+            <w:pPr>
+              <w:pStyle w:val="para3"/>
+            </w:pPr>
+            <w:r>
+              <w:rPr>
+                <w:rFonts w:eastAsia="Arial Unicode MS" w:cs="Arial Unicode MS"/>
+              </w:rPr>
+              <w:t>Колонка3</w:t>
+            </w:r>
+            <w:r/>
+          </w:p>
+        </w:tc>
+        <w:tc>
+          <w:tcPr>
+            <w:tcW w:w="2219" w:type="dxa"/>
+            <w:shd w:val="solid" w:color="BDC0BF" tmshd="1677721856, 0, 12566717"/>
+            <w:tcMar>
+              <w:top w:w="80" w:type="dxa"/>
+              <w:left w:w="80" w:type="dxa"/>
+              <w:bottom w:w="80" w:type="dxa"/>
+              <w:right w:w="80" w:type="dxa"/>
+            </w:tcMar>
+            <w:tcBorders>
+              <w:top w:val="single" w:sz="2" w:space="0" w:color="000000" tmln="5, 20, 20, 0, 0"/>
+              <w:left w:val="single" w:sz="2" w:space="0" w:color="000000" tmln="5, 20, 20, 0, 0"/>
+              <w:bottom w:val="single" w:sz="4" w:space="0" w:color="000000" tmln="10, 20, 20, 0, 0"/>
+              <w:right w:val="single" w:sz="2" w:space="0" w:color="000000" tmln="5, 20, 20, 0, 0"/>
+            </w:tcBorders>
+            <w:tmTcPr id="1713249936" protected="0"/>
+          </w:tcPr>
+          <w:p>
+            <w:pPr>
+              <w:pStyle w:val="para3"/>
+            </w:pPr>
+            <w:r>
+              <w:rPr>
+                <w:rFonts w:eastAsia="Arial Unicode MS" w:cs="Arial Unicode MS"/>
+              </w:rPr>
+              <w:t>Колонка4</w:t>
+            </w:r>
+            <w:r/>
+          </w:p>
+        </w:tc>
+      </w:tr>
+      <w:tr>
+        <w:trPr>
+          <w:tblHeader w:val="0"/>
+          <w:cantSplit w:val="0"/>
+          <w:trHeight w:val="250" w:hRule="atLeast"/>
+        </w:trPr>
+        <w:tc>
+          <w:tcPr>
+            <w:tcW w:w="2218" w:type="dxa"/>
+            <w:shd w:val="none"/>
+            <w:tcMar>
+              <w:top w:w="80" w:type="dxa"/>
+              <w:left w:w="80" w:type="dxa"/>
+              <w:bottom w:w="80" w:type="dxa"/>
+              <w:right w:w="80" w:type="dxa"/>
+            </w:tcMar>
+            <w:tcBorders>
+              <w:top w:val="single" w:sz="4" w:space="0" w:color="000000" tmln="10, 20, 20, 0, 0"/>
+              <w:left w:val="single" w:sz="2" w:space="0" w:color="000000" tmln="5, 20, 20, 0, 0"/>
+              <w:bottom w:val="single" w:sz="4" w:space="0" w:color="000000" tmln="10, 20, 20, 0, 0"/>
+              <w:right w:val="single" w:sz="2" w:space="0" w:color="000000" tmln="5, 20, 20, 0, 0"/>
+            </w:tcBorders>
+            <w:tmTcPr id="1713249936" protected="0"/>
+          </w:tcPr>
+          <w:p>
+            <w:pPr>
+              <w:pStyle w:val="para4"/>
+              <w:rPr>
+                <w:rFonts w:eastAsia="Arial Unicode MS" w:cs="Arial Unicode MS"/>
+              </w:rPr>
+            </w:pPr>
+            <w:r>
+              <w:rPr>
+                <w:rFonts w:eastAsia="Arial Unicode MS" w:cs="Arial Unicode MS"/>
+              </w:rPr>
+              <w:t>{{Items1_Column1}}</w:t>
+            </w:r>
+          </w:p>
+        </w:tc>
+        <w:tc>
+          <w:tcPr>
+            <w:tcW w:w="2219" w:type="dxa"/>
+            <w:shd w:val="none"/>
+            <w:tcMar>
+              <w:top w:w="80" w:type="dxa"/>
+              <w:left w:w="80" w:type="dxa"/>
+              <w:bottom w:w="80" w:type="dxa"/>
+              <w:right w:w="80" w:type="dxa"/>
+            </w:tcMar>
+            <w:tcBorders>
+              <w:top w:val="single" w:sz="4" w:space="0" w:color="000000" tmln="10, 20, 20, 0, 0"/>
+              <w:left w:val="single" w:sz="2" w:space="0" w:color="000000" tmln="5, 20, 20, 0, 0"/>
+              <w:bottom w:val="single" w:sz="4" w:space="0" w:color="000000" tmln="10, 20, 20, 0, 0"/>
+              <w:right w:val="single" w:sz="2" w:space="0" w:color="000000" tmln="5, 20, 20, 0, 0"/>
+            </w:tcBorders>
+            <w:tmTcPr id="1713249936" protected="0"/>
+          </w:tcPr>
+          <w:p>
+            <w:pPr>
+              <w:pStyle w:val="para4"/>
+              <w:rPr>
+                <w:rFonts w:eastAsia="Arial Unicode MS" w:cs="Arial Unicode MS"/>
+              </w:rPr>
+            </w:pPr>
+            <w:r>
+              <w:rPr>
+                <w:rFonts w:eastAsia="Arial Unicode MS" w:cs="Arial Unicode MS"/>
+              </w:rPr>
+              <w:t>{{Items1_Column2}}</w:t>
+            </w:r>
+          </w:p>
+        </w:tc>
+        <w:tc>
+          <w:tcPr>
+            <w:tcW w:w="2219" w:type="dxa"/>
+            <w:shd w:val="none"/>
+            <w:tcMar>
+              <w:top w:w="80" w:type="dxa"/>
+              <w:left w:w="80" w:type="dxa"/>
+              <w:bottom w:w="80" w:type="dxa"/>
+              <w:right w:w="80" w:type="dxa"/>
+            </w:tcMar>
+            <w:tcBorders>
+              <w:top w:val="single" w:sz="4" w:space="0" w:color="000000" tmln="10, 20, 20, 0, 0"/>
+              <w:left w:val="single" w:sz="2" w:space="0" w:color="000000" tmln="5, 20, 20, 0, 0"/>
+              <w:bottom w:val="single" w:sz="4" w:space="0" w:color="000000" tmln="10, 20, 20, 0, 0"/>
+              <w:right w:val="single" w:sz="2" w:space="0" w:color="000000" tmln="5, 20, 20, 0, 0"/>
+            </w:tcBorders>
+            <w:tmTcPr id="1713249936" protected="0"/>
+          </w:tcPr>
+          <w:p>
+            <w:pPr>
+              <w:pStyle w:val="para4"/>
+              <w:rPr>
+                <w:rFonts w:eastAsia="Arial Unicode MS" w:cs="Arial Unicode MS"/>
+              </w:rPr>
+            </w:pPr>
+            <w:r>
+              <w:rPr>
+                <w:rFonts w:eastAsia="Arial Unicode MS" w:cs="Arial Unicode MS"/>
+              </w:rPr>
+              <w:t>{{Items1_Column3}}</w:t>
+            </w:r>
+          </w:p>
+        </w:tc>
+        <w:tc>
+          <w:tcPr>
+            <w:tcW w:w="2219" w:type="dxa"/>
+            <w:shd w:val="none"/>
+            <w:tcMar>
+              <w:top w:w="80" w:type="dxa"/>
+              <w:left w:w="80" w:type="dxa"/>
+              <w:bottom w:w="80" w:type="dxa"/>
+              <w:right w:w="80" w:type="dxa"/>
+            </w:tcMar>
+            <w:tcBorders>
+              <w:top w:val="single" w:sz="4" w:space="0" w:color="000000" tmln="10, 20, 20, 0, 0"/>
+              <w:left w:val="single" w:sz="2" w:space="0" w:color="000000" tmln="5, 20, 20, 0, 0"/>
+              <w:bottom w:val="single" w:sz="4" w:space="0" w:color="000000" tmln="10, 20, 20, 0, 0"/>
+              <w:right w:val="single" w:sz="2" w:space="0" w:color="000000" tmln="5, 20, 20, 0, 0"/>
+            </w:tcBorders>
+            <w:tmTcPr id="1713249936" protected="0"/>
+          </w:tcPr>
+          <w:p>
+            <w:pPr>
+              <w:pStyle w:val="para4"/>
+            </w:pPr>
+            <w:r>
+              <w:rPr>
+                <w:rFonts w:eastAsia="Arial Unicode MS" w:cs="Arial Unicode MS"/>
+              </w:rPr>
+              <w:t>{{Items1_Column4}}</w:t>
             </w:r>
             <w:r/>
           </w:p>

</xml_diff>